<commit_message>
Adding the ERDs, UMLs and updated setup document
</commit_message>
<xml_diff>
--- a/Documentation/Overview of deliverables.docx
+++ b/Documentation/Overview of deliverables.docx
@@ -172,8 +172,6 @@
             <w:r>
               <w:t>Y</w:t>
             </w:r>
-            <w:bookmarkStart w:id="0" w:name="_GoBack"/>
-            <w:bookmarkEnd w:id="0"/>
           </w:p>
         </w:tc>
       </w:tr>
@@ -196,6 +194,8 @@
         </w:rPr>
         <w:t>Deliverables</w:t>
       </w:r>
+      <w:bookmarkStart w:id="0" w:name="_GoBack"/>
+      <w:bookmarkEnd w:id="0"/>
     </w:p>
     <w:sectPr>
       <w:pgSz w:w="12240" w:h="15840"/>
@@ -1124,4 +1124,16 @@
     </a:ext>
   </a:extLst>
 </a:theme>
+</file>
+
+<file path=customXml/item1.xml><?xml version="1.0" encoding="utf-8"?>
+<b:Sources xmlns:b="http://schemas.openxmlformats.org/officeDocument/2006/bibliography" xmlns="http://schemas.openxmlformats.org/officeDocument/2006/bibliography" SelectedStyle="\APASixthEditionOfficeOnline.xsl" StyleName="APA" Version="6"/>
+</file>
+
+<file path=customXml/itemProps1.xml><?xml version="1.0" encoding="utf-8"?>
+<ds:datastoreItem xmlns:ds="http://schemas.openxmlformats.org/officeDocument/2006/customXml" ds:itemID="{4794CB56-55A0-43D5-B996-682CB10F18E0}">
+  <ds:schemaRefs>
+    <ds:schemaRef ds:uri="http://schemas.openxmlformats.org/officeDocument/2006/bibliography"/>
+  </ds:schemaRefs>
+</ds:datastoreItem>
 </file>
</xml_diff>